<commit_message>
added extra checker for excel
</commit_message>
<xml_diff>
--- a/static/Order_original.docx
+++ b/static/Order_original.docx
@@ -940,9 +940,8 @@
                 <w:rFonts w:ascii="Arial" w:hAnsi="Arial" w:cs="Arial"/>
                 <w:sz w:val="18"/>
                 <w:szCs w:val="18"/>
-                <w:lang w:val="ru-RU"/>
-              </w:rPr>
-              <w:t>707701</w:t>
+              </w:rPr>
+              <w:t>986103</w:t>
             </w:r>
           </w:p>
         </w:tc>

</xml_diff>